<commit_message>
Tipos de datos para Postgres
</commit_message>
<xml_diff>
--- a/SQL/Mis Apuntes & Scripts/1. Conceptos iniciales sobre las bases de datos relacionales, introducción al módelo entidad-relación (Complejidad; Básica).docx
+++ b/SQL/Mis Apuntes & Scripts/1. Conceptos iniciales sobre las bases de datos relacionales, introducción al módelo entidad-relación (Complejidad; Básica).docx
@@ -855,17 +855,7 @@
           <w:color w:val="000000"/>
           <w:szCs w:val="24"/>
         </w:rPr>
-        <w:t xml:space="preserve"> varios tipos de datos relacionables entre sí impulsamos a la generación de más conocimi</w:t>
-      </w:r>
-      <w:bookmarkStart w:id="0" w:name="_GoBack"/>
-      <w:bookmarkEnd w:id="0"/>
-      <w:r>
-        <w:rPr>
-          <w:rFonts w:ascii="Times" w:eastAsia="Times" w:hAnsi="Times"/>
-          <w:color w:val="000000"/>
-          <w:szCs w:val="24"/>
-        </w:rPr>
-        <w:t xml:space="preserve">ento y, en efecto, en eso nos ayuda una base de datos relacional. </w:t>
+        <w:t xml:space="preserve"> varios tipos de datos relacionables entre sí impulsamos a la generación de más conocimiento y, en efecto, en eso nos ayuda una base de datos relacional. </w:t>
       </w:r>
       <w:r>
         <w:rPr>
@@ -1133,7 +1123,7 @@
         </w:rPr>
         <w:lastRenderedPageBreak/>
         <w:drawing>
-          <wp:inline distT="0" distB="0" distL="0" distR="0" wp14:anchorId="7438F105" wp14:editId="4783503E">
+          <wp:inline distT="0" distB="0" distL="0" distR="0" wp14:anchorId="7438F105" wp14:editId="6BA0C0BB">
             <wp:extent cx="5739765" cy="4527550"/>
             <wp:effectExtent l="0" t="0" r="0" b="0"/>
             <wp:docPr id="11" name="Imagen 3"/>
@@ -1164,7 +1154,7 @@
                   <pic:spPr>
                     <a:xfrm>
                       <a:off x="0" y="0"/>
-                      <a:ext cx="5740400" cy="4528185"/>
+                      <a:ext cx="5739765" cy="4527550"/>
                     </a:xfrm>
                     <a:prstGeom prst="rect">
                       <a:avLst/>
@@ -1185,27 +1175,211 @@
         <w:jc w:val="left"/>
         <w:rPr>
           <w:rFonts w:ascii="Times" w:eastAsia="Times" w:hAnsi="Times"/>
-          <w:b/>
           <w:color w:val="000000"/>
           <w:sz w:val="28"/>
           <w:szCs w:val="28"/>
         </w:rPr>
       </w:pPr>
-    </w:p>
-    <w:p>
-      <w:pPr>
-        <w:wordWrap w:val="0"/>
-        <w:spacing w:after="160" w:line="259" w:lineRule="auto"/>
-        <w:jc w:val="left"/>
+      <w:r>
         <w:rPr>
           <w:rFonts w:ascii="Times" w:eastAsia="Times" w:hAnsi="Times"/>
           <w:b/>
+          <w:color w:val="000000"/>
+          <w:szCs w:val="24"/>
+        </w:rPr>
+        <w:t xml:space="preserve">Algo importante a tener en cuenta siempre: </w:t>
+      </w:r>
+      <w:r>
+        <w:rPr>
+          <w:rFonts w:ascii="Times" w:eastAsia="Times" w:hAnsi="Times"/>
+          <w:color w:val="000000"/>
+          <w:szCs w:val="24"/>
+        </w:rPr>
+        <w:t>En principio siempre ponga atención sobre cuáles son sus posibles objetos tangibles</w:t>
+      </w:r>
+      <w:r>
+        <w:rPr>
+          <w:rFonts w:ascii="Times" w:eastAsia="Times" w:hAnsi="Times"/>
+          <w:color w:val="000000"/>
+          <w:szCs w:val="24"/>
+        </w:rPr>
+        <w:t xml:space="preserve"> del sistema</w:t>
+      </w:r>
+      <w:r>
+        <w:rPr>
+          <w:rFonts w:ascii="Times" w:eastAsia="Times" w:hAnsi="Times"/>
+          <w:color w:val="000000"/>
+          <w:szCs w:val="24"/>
+        </w:rPr>
+        <w:t xml:space="preserve">; es decir, </w:t>
+      </w:r>
+      <w:r>
+        <w:rPr>
+          <w:rFonts w:ascii="Times" w:eastAsia="Times" w:hAnsi="Times"/>
+          <w:color w:val="000000"/>
+          <w:szCs w:val="24"/>
+        </w:rPr>
+        <w:t xml:space="preserve">los objetos con integridad física propiamente, lo que no es </w:t>
+      </w:r>
+      <w:r>
+        <w:rPr>
+          <w:rFonts w:ascii="Times" w:eastAsia="Times" w:hAnsi="Times"/>
+          <w:i/>
+          <w:color w:val="000000"/>
+          <w:szCs w:val="24"/>
+        </w:rPr>
+        <w:t>abstracto</w:t>
+      </w:r>
+      <w:r>
+        <w:rPr>
+          <w:rFonts w:ascii="Times" w:eastAsia="Times" w:hAnsi="Times"/>
+          <w:color w:val="000000"/>
+          <w:szCs w:val="24"/>
+        </w:rPr>
+        <w:t xml:space="preserve">. Es bueno identificar de entrada los objetos tangibles debido a que, </w:t>
+      </w:r>
+      <w:r>
+        <w:rPr>
+          <w:rFonts w:ascii="Times" w:eastAsia="Times" w:hAnsi="Times"/>
+          <w:color w:val="000000"/>
+          <w:szCs w:val="24"/>
+        </w:rPr>
+        <w:t>muy probablemente, se trate de s</w:t>
+      </w:r>
+      <w:r>
+        <w:rPr>
+          <w:rFonts w:ascii="Times" w:eastAsia="Times" w:hAnsi="Times"/>
+          <w:color w:val="000000"/>
+          <w:szCs w:val="24"/>
+        </w:rPr>
+        <w:t>us entidades</w:t>
+      </w:r>
+      <w:r>
+        <w:rPr>
+          <w:rFonts w:ascii="Times" w:eastAsia="Times" w:hAnsi="Times"/>
+          <w:color w:val="000000"/>
+          <w:szCs w:val="24"/>
+        </w:rPr>
+        <w:t xml:space="preserve"> principales </w:t>
+      </w:r>
+      <w:bookmarkStart w:id="0" w:name="_GoBack"/>
+      <w:bookmarkEnd w:id="0"/>
+      <w:r>
+        <w:rPr>
+          <w:rFonts w:ascii="Times" w:eastAsia="Times" w:hAnsi="Times"/>
+          <w:color w:val="000000"/>
+          <w:szCs w:val="24"/>
+        </w:rPr>
+        <w:t>y la</w:t>
+      </w:r>
+      <w:r>
+        <w:rPr>
+          <w:rFonts w:ascii="Times" w:eastAsia="Times" w:hAnsi="Times"/>
+          <w:color w:val="000000"/>
+          <w:szCs w:val="24"/>
+        </w:rPr>
+        <w:t>s puedes reconocer como tal (</w:t>
+      </w:r>
+      <w:r>
+        <w:rPr>
+          <w:rFonts w:ascii="Times" w:eastAsia="Times" w:hAnsi="Times"/>
+          <w:color w:val="000000"/>
+          <w:szCs w:val="24"/>
+        </w:rPr>
+        <w:t>Ahorrándos</w:t>
+      </w:r>
+      <w:r>
+        <w:rPr>
+          <w:rFonts w:ascii="Times" w:eastAsia="Times" w:hAnsi="Times"/>
+          <w:color w:val="000000"/>
+          <w:szCs w:val="24"/>
+        </w:rPr>
+        <w:t xml:space="preserve">e un poco </w:t>
+      </w:r>
+      <w:r>
+        <w:rPr>
+          <w:rFonts w:ascii="Times" w:eastAsia="Times" w:hAnsi="Times"/>
+          <w:color w:val="000000"/>
+          <w:szCs w:val="24"/>
+        </w:rPr>
+        <w:t xml:space="preserve">todo </w:t>
+      </w:r>
+      <w:r>
+        <w:rPr>
+          <w:rFonts w:ascii="Times" w:eastAsia="Times" w:hAnsi="Times"/>
+          <w:color w:val="000000"/>
+          <w:szCs w:val="24"/>
+        </w:rPr>
+        <w:t xml:space="preserve">el trabajo de </w:t>
+      </w:r>
+      <w:r>
+        <w:rPr>
+          <w:rFonts w:ascii="Times" w:eastAsia="Times" w:hAnsi="Times"/>
+          <w:color w:val="000000"/>
+          <w:szCs w:val="24"/>
+        </w:rPr>
+        <w:t>reflexionar sobre</w:t>
+      </w:r>
+      <w:r>
+        <w:rPr>
+          <w:rFonts w:ascii="Times" w:eastAsia="Times" w:hAnsi="Times"/>
+          <w:color w:val="000000"/>
+          <w:szCs w:val="24"/>
+        </w:rPr>
+        <w:t xml:space="preserve"> </w:t>
+      </w:r>
+      <w:r>
+        <w:rPr>
+          <w:rFonts w:ascii="Times" w:eastAsia="Times" w:hAnsi="Times"/>
+          <w:color w:val="000000"/>
+          <w:szCs w:val="24"/>
+        </w:rPr>
+        <w:t xml:space="preserve">cuáles son sus potenciales objetos de </w:t>
+      </w:r>
+      <w:r>
+        <w:rPr>
+          <w:rFonts w:ascii="Times" w:eastAsia="Times" w:hAnsi="Times"/>
+          <w:i/>
+          <w:color w:val="000000"/>
+          <w:szCs w:val="24"/>
+        </w:rPr>
+        <w:t>entidades</w:t>
+      </w:r>
+      <w:r>
+        <w:rPr>
+          <w:rFonts w:ascii="Times" w:eastAsia="Times" w:hAnsi="Times"/>
+          <w:color w:val="000000"/>
+          <w:szCs w:val="24"/>
+        </w:rPr>
+        <w:t xml:space="preserve"> dentro de su sistema</w:t>
+      </w:r>
+      <w:r>
+        <w:rPr>
+          <w:rFonts w:ascii="Times" w:eastAsia="Times" w:hAnsi="Times"/>
+          <w:color w:val="000000"/>
+          <w:szCs w:val="24"/>
+        </w:rPr>
+        <w:t xml:space="preserve">). </w:t>
+      </w:r>
+    </w:p>
+    <w:p>
+      <w:pPr>
+        <w:wordWrap w:val="0"/>
+        <w:spacing w:after="160" w:line="259" w:lineRule="auto"/>
+        <w:jc w:val="left"/>
+        <w:rPr>
+          <w:rFonts w:ascii="Times" w:eastAsia="Times" w:hAnsi="Times"/>
           <w:color w:val="000000"/>
           <w:sz w:val="28"/>
           <w:szCs w:val="28"/>
         </w:rPr>
       </w:pPr>
-      <w:r>
+    </w:p>
+    <w:p>
+      <w:pPr>
+        <w:wordWrap w:val="0"/>
+        <w:spacing w:after="160" w:line="259" w:lineRule="auto"/>
+        <w:jc w:val="left"/>
         <w:rPr>
           <w:rFonts w:ascii="Times" w:eastAsia="Times" w:hAnsi="Times"/>
           <w:b/>
@@ -1213,9 +1387,7 @@
           <w:sz w:val="28"/>
           <w:szCs w:val="28"/>
         </w:rPr>
-        <w:t>Pasos para crear una base de datos relacional en nuestro proyecto (esta vez el proyecto será un sistema de "</w:t>
-      </w:r>
-      <w:proofErr w:type="spellStart"/>
+      </w:pPr>
       <w:r>
         <w:rPr>
           <w:rFonts w:ascii="Times" w:eastAsia="Times" w:hAnsi="Times"/>
@@ -1224,9 +1396,9 @@
           <w:sz w:val="28"/>
           <w:szCs w:val="28"/>
         </w:rPr>
-        <w:t>Platziblog</w:t>
-      </w:r>
-      <w:proofErr w:type="spellEnd"/>
+        <w:t>Pasos para crear una base de datos relacional en nuestro proyecto (esta vez el proyecto será un sistema de "</w:t>
+      </w:r>
+      <w:proofErr w:type="spellStart"/>
       <w:r>
         <w:rPr>
           <w:rFonts w:ascii="Times" w:eastAsia="Times" w:hAnsi="Times"/>
@@ -1235,6 +1407,17 @@
           <w:sz w:val="28"/>
           <w:szCs w:val="28"/>
         </w:rPr>
+        <w:t>Platziblog</w:t>
+      </w:r>
+      <w:proofErr w:type="spellEnd"/>
+      <w:r>
+        <w:rPr>
+          <w:rFonts w:ascii="Times" w:eastAsia="Times" w:hAnsi="Times"/>
+          <w:b/>
+          <w:color w:val="000000"/>
+          <w:sz w:val="28"/>
+          <w:szCs w:val="28"/>
+        </w:rPr>
         <w:t>").</w:t>
       </w:r>
     </w:p>
@@ -1264,20 +1447,6 @@
     </w:p>
     <w:p>
       <w:pPr>
-        <w:wordWrap w:val="0"/>
-        <w:spacing w:after="160" w:line="259" w:lineRule="auto"/>
-        <w:jc w:val="left"/>
-        <w:rPr>
-          <w:rFonts w:ascii="Times" w:eastAsia="Times" w:hAnsi="Times"/>
-          <w:b/>
-          <w:color w:val="000000"/>
-          <w:sz w:val="24"/>
-          <w:szCs w:val="24"/>
-        </w:rPr>
-      </w:pPr>
-    </w:p>
-    <w:p>
-      <w:pPr>
         <w:spacing w:after="160" w:line="259" w:lineRule="auto"/>
         <w:jc w:val="left"/>
         <w:rPr>
@@ -1437,34 +1606,14 @@
         <w:spacing w:after="160" w:line="259" w:lineRule="auto"/>
         <w:jc w:val="left"/>
         <w:rPr>
-          <w:i/>
-        </w:rPr>
-      </w:pPr>
-    </w:p>
-    <w:p>
-      <w:pPr>
-        <w:spacing w:after="160" w:line="259" w:lineRule="auto"/>
-        <w:jc w:val="left"/>
-      </w:pPr>
-    </w:p>
-    <w:p>
-      <w:pPr>
-        <w:spacing w:after="160" w:line="259" w:lineRule="auto"/>
-        <w:jc w:val="left"/>
-      </w:pPr>
-    </w:p>
-    <w:p>
-      <w:pPr>
-        <w:spacing w:after="160" w:line="259" w:lineRule="auto"/>
-        <w:jc w:val="left"/>
-        <w:rPr>
-          <w:b/>
-        </w:rPr>
-      </w:pPr>
-      <w:r>
-        <w:rPr>
-          <w:b/>
-        </w:rPr>
+          <w:b/>
+        </w:rPr>
+      </w:pPr>
+      <w:r>
+        <w:rPr>
+          <w:b/>
+        </w:rPr>
+        <w:lastRenderedPageBreak/>
         <w:t>2. Identificar los atributos (para nuestro caso, serían los atributos de un “Blog” de Platzi).</w:t>
       </w:r>
     </w:p>
@@ -2362,7 +2511,6 @@
           <w:noProof/>
           <w:sz w:val="20"/>
         </w:rPr>
-        <w:lastRenderedPageBreak/>
         <mc:AlternateContent>
           <mc:Choice Requires="wps">
             <w:drawing>
@@ -2492,7 +2640,11 @@
         <w:t xml:space="preserve"> verbos. </w:t>
       </w:r>
       <w:r>
-        <w:t>En este caso, un verbo más apropiado de la relación que hay entre las entidades “</w:t>
+        <w:t xml:space="preserve">En este caso, un verbo más apropiado de la relación que hay entre </w:t>
+      </w:r>
+      <w:r>
+        <w:lastRenderedPageBreak/>
+        <w:t>las entidades “</w:t>
       </w:r>
       <w:r>
         <w:rPr>
@@ -3071,7 +3223,7 @@
               </wp:anchor>
             </w:drawing>
           </mc:Choice>
-          <mc:Fallback xmlns:cx8="http://schemas.microsoft.com/office/drawing/2016/5/14/chartex" xmlns:cx7="http://schemas.microsoft.com/office/drawing/2016/5/13/chartex" xmlns:cx6="http://schemas.microsoft.com/office/drawing/2016/5/12/chartex" xmlns:cx5="http://schemas.microsoft.com/office/drawing/2016/5/11/chartex" xmlns:cx4="http://schemas.microsoft.com/office/drawing/2016/5/10/chartex" xmlns:cx3="http://schemas.microsoft.com/office/drawing/2016/5/9/chartex" xmlns:cx2="http://schemas.microsoft.com/office/drawing/2015/10/21/chartex" xmlns:cx1="http://schemas.microsoft.com/office/drawing/2015/9/8/chartex" xmlns:cx="http://schemas.microsoft.com/office/drawing/2014/chartex" xmlns:w16se="http://schemas.microsoft.com/office/word/2015/wordml/symex" xmlns:am3d="http://schemas.microsoft.com/office/drawing/2017/model3d" xmlns:w16cid="http://schemas.microsoft.com/office/word/2016/wordml/cid" xmlns:ve="http://schemas.openxmlformats.org/markup-compatibility/2006">
+          <mc:Fallback xmlns:ve="http://schemas.openxmlformats.org/markup-compatibility/2006" xmlns:w16cid="http://schemas.microsoft.com/office/word/2016/wordml/cid" xmlns:am3d="http://schemas.microsoft.com/office/drawing/2017/model3d" xmlns:w16se="http://schemas.microsoft.com/office/word/2015/wordml/symex" xmlns:cx="http://schemas.microsoft.com/office/drawing/2014/chartex" xmlns:cx1="http://schemas.microsoft.com/office/drawing/2015/9/8/chartex" xmlns:cx2="http://schemas.microsoft.com/office/drawing/2015/10/21/chartex" xmlns:cx3="http://schemas.microsoft.com/office/drawing/2016/5/9/chartex" xmlns:cx4="http://schemas.microsoft.com/office/drawing/2016/5/10/chartex" xmlns:cx5="http://schemas.microsoft.com/office/drawing/2016/5/11/chartex" xmlns:cx6="http://schemas.microsoft.com/office/drawing/2016/5/12/chartex" xmlns:cx7="http://schemas.microsoft.com/office/drawing/2016/5/13/chartex" xmlns:cx8="http://schemas.microsoft.com/office/drawing/2016/5/14/chartex">
             <w:pict>
               <v:shape id="_x0000_s22" style="position:absolute;left:0;margin-left:171pt;mso-position-horizontal:absolute;mso-position-horizontal-relative:text;margin-top:13pt;mso-position-vertical:absolute;mso-position-vertical-relative:text;width:0.6pt;height:28.3pt;v-text-anchor:middle;z-index:251625011" coordsize="8255,360680" path="m,l8255,360680e" strokecolor="#5b9bd5" o:allowoverlap="1" strokeweight="0.50pt" filled="f">
                 <v:stroke joinstyle="miter"/>
@@ -3534,7 +3686,7 @@
               </wp:anchor>
             </w:drawing>
           </mc:Choice>
-          <mc:Fallback xmlns:cx8="http://schemas.microsoft.com/office/drawing/2016/5/14/chartex" xmlns:cx7="http://schemas.microsoft.com/office/drawing/2016/5/13/chartex" xmlns:cx6="http://schemas.microsoft.com/office/drawing/2016/5/12/chartex" xmlns:cx5="http://schemas.microsoft.com/office/drawing/2016/5/11/chartex" xmlns:cx4="http://schemas.microsoft.com/office/drawing/2016/5/10/chartex" xmlns:cx3="http://schemas.microsoft.com/office/drawing/2016/5/9/chartex" xmlns:cx2="http://schemas.microsoft.com/office/drawing/2015/10/21/chartex" xmlns:cx1="http://schemas.microsoft.com/office/drawing/2015/9/8/chartex" xmlns:cx="http://schemas.microsoft.com/office/drawing/2014/chartex" xmlns:w16se="http://schemas.microsoft.com/office/word/2015/wordml/symex" xmlns:am3d="http://schemas.microsoft.com/office/drawing/2017/model3d" xmlns:w16cid="http://schemas.microsoft.com/office/word/2016/wordml/cid" xmlns:ve="http://schemas.openxmlformats.org/markup-compatibility/2006">
+          <mc:Fallback xmlns:ve="http://schemas.openxmlformats.org/markup-compatibility/2006" xmlns:w16cid="http://schemas.microsoft.com/office/word/2016/wordml/cid" xmlns:am3d="http://schemas.microsoft.com/office/drawing/2017/model3d" xmlns:w16se="http://schemas.microsoft.com/office/word/2015/wordml/symex" xmlns:cx="http://schemas.microsoft.com/office/drawing/2014/chartex" xmlns:cx1="http://schemas.microsoft.com/office/drawing/2015/9/8/chartex" xmlns:cx2="http://schemas.microsoft.com/office/drawing/2015/10/21/chartex" xmlns:cx3="http://schemas.microsoft.com/office/drawing/2016/5/9/chartex" xmlns:cx4="http://schemas.microsoft.com/office/drawing/2016/5/10/chartex" xmlns:cx5="http://schemas.microsoft.com/office/drawing/2016/5/11/chartex" xmlns:cx6="http://schemas.microsoft.com/office/drawing/2016/5/12/chartex" xmlns:cx7="http://schemas.microsoft.com/office/drawing/2016/5/13/chartex" xmlns:cx8="http://schemas.microsoft.com/office/drawing/2016/5/14/chartex">
             <w:pict>
               <v:shape id="_x0000_s27" style="position:absolute;left:0;margin-left:171pt;mso-position-horizontal:absolute;mso-position-horizontal-relative:text;margin-top:13pt;mso-position-vertical:absolute;mso-position-vertical-relative:text;width:0.6pt;height:28.3pt;v-text-anchor:middle;z-index:251625012" coordsize="8255,360680" path="m,l8255,360680e" strokecolor="#5b9bd5" o:allowoverlap="1" strokeweight="0.50pt" filled="f">
                 <v:stroke joinstyle="miter"/>
@@ -3841,46 +3993,49 @@
         </w:rPr>
       </w:pPr>
       <w:r>
+        <w:t xml:space="preserve">Ahora, para definir o saber puntualmente la cantidad de, por ejemplo, los </w:t>
+      </w:r>
+      <w:r>
+        <w:rPr>
+          <w:i/>
+        </w:rPr>
+        <w:t xml:space="preserve">discos duros </w:t>
+      </w:r>
+      <w:r>
+        <w:t xml:space="preserve">que tiene una </w:t>
+      </w:r>
+      <w:r>
+        <w:rPr>
+          <w:i/>
+        </w:rPr>
+        <w:t>laptop</w:t>
+      </w:r>
+      <w:r>
+        <w:t xml:space="preserve"> se hace por medio de una nueva propiedad llamada: </w:t>
+      </w:r>
+      <w:r>
+        <w:rPr>
+          <w:b/>
+          <w:i/>
+        </w:rPr>
+        <w:t xml:space="preserve">Cardinalidad; </w:t>
+      </w:r>
+      <w:r>
+        <w:t xml:space="preserve">es decir, la </w:t>
+      </w:r>
+      <w:r>
+        <w:rPr>
+          <w:b/>
+          <w:i/>
+        </w:rPr>
+        <w:t xml:space="preserve">cardinalidad </w:t>
+      </w:r>
+      <w:r>
+        <w:t>ven</w:t>
+      </w:r>
+      <w:r>
         <w:lastRenderedPageBreak/>
-        <w:t xml:space="preserve">Ahora, para definir o saber puntualmente la cantidad de, por ejemplo, los </w:t>
-      </w:r>
-      <w:r>
-        <w:rPr>
-          <w:i/>
-        </w:rPr>
-        <w:t xml:space="preserve">discos duros </w:t>
-      </w:r>
-      <w:r>
-        <w:t xml:space="preserve">que tiene una </w:t>
-      </w:r>
-      <w:r>
-        <w:rPr>
-          <w:i/>
-        </w:rPr>
-        <w:t>laptop</w:t>
-      </w:r>
-      <w:r>
-        <w:t xml:space="preserve"> se hace por medio de una nueva propiedad llamada: </w:t>
-      </w:r>
-      <w:r>
-        <w:rPr>
-          <w:b/>
-          <w:i/>
-        </w:rPr>
-        <w:t xml:space="preserve">Cardinalidad; </w:t>
-      </w:r>
-      <w:r>
-        <w:t xml:space="preserve">es decir, la </w:t>
-      </w:r>
-      <w:r>
-        <w:rPr>
-          <w:b/>
-          <w:i/>
-        </w:rPr>
-        <w:t xml:space="preserve">cardinalidad </w:t>
-      </w:r>
-      <w:r>
-        <w:t xml:space="preserve">vendría siendo lo que nos permite saber la cantidad de entidades o de atributos multivaluados que hay de lado y lado en cada relación resuelta. O también se puede definir la </w:t>
+        <w:t xml:space="preserve">dría siendo lo que nos permite saber la cantidad de entidades o de atributos multivaluados que hay de lado y lado en cada relación resuelta. O también se puede definir la </w:t>
       </w:r>
       <w:r>
         <w:rPr>

</xml_diff>

<commit_message>
Tipos de datos propios a Postgres
</commit_message>
<xml_diff>
--- a/SQL/Mis Apuntes & Scripts/1. Conceptos iniciales sobre las bases de datos relacionales, introducción al módelo entidad-relación (Complejidad; Básica).docx
+++ b/SQL/Mis Apuntes & Scripts/1. Conceptos iniciales sobre las bases de datos relacionales, introducción al módelo entidad-relación (Complejidad; Básica).docx
@@ -1260,17 +1260,7 @@
           <w:color w:val="000000"/>
           <w:szCs w:val="24"/>
         </w:rPr>
-        <w:t xml:space="preserve"> principales </w:t>
-      </w:r>
-      <w:bookmarkStart w:id="0" w:name="_GoBack"/>
-      <w:bookmarkEnd w:id="0"/>
-      <w:r>
-        <w:rPr>
-          <w:rFonts w:ascii="Times" w:eastAsia="Times" w:hAnsi="Times"/>
-          <w:color w:val="000000"/>
-          <w:szCs w:val="24"/>
-        </w:rPr>
-        <w:t>y la</w:t>
+        <w:t xml:space="preserve"> principales y la</w:t>
       </w:r>
       <w:r>
         <w:rPr>
@@ -3223,7 +3213,7 @@
               </wp:anchor>
             </w:drawing>
           </mc:Choice>
-          <mc:Fallback xmlns:ve="http://schemas.openxmlformats.org/markup-compatibility/2006" xmlns:w16cid="http://schemas.microsoft.com/office/word/2016/wordml/cid" xmlns:am3d="http://schemas.microsoft.com/office/drawing/2017/model3d" xmlns:w16se="http://schemas.microsoft.com/office/word/2015/wordml/symex" xmlns:cx="http://schemas.microsoft.com/office/drawing/2014/chartex" xmlns:cx1="http://schemas.microsoft.com/office/drawing/2015/9/8/chartex" xmlns:cx2="http://schemas.microsoft.com/office/drawing/2015/10/21/chartex" xmlns:cx3="http://schemas.microsoft.com/office/drawing/2016/5/9/chartex" xmlns:cx4="http://schemas.microsoft.com/office/drawing/2016/5/10/chartex" xmlns:cx5="http://schemas.microsoft.com/office/drawing/2016/5/11/chartex" xmlns:cx6="http://schemas.microsoft.com/office/drawing/2016/5/12/chartex" xmlns:cx7="http://schemas.microsoft.com/office/drawing/2016/5/13/chartex" xmlns:cx8="http://schemas.microsoft.com/office/drawing/2016/5/14/chartex">
+          <mc:Fallback xmlns:cx8="http://schemas.microsoft.com/office/drawing/2016/5/14/chartex" xmlns:cx7="http://schemas.microsoft.com/office/drawing/2016/5/13/chartex" xmlns:cx6="http://schemas.microsoft.com/office/drawing/2016/5/12/chartex" xmlns:cx5="http://schemas.microsoft.com/office/drawing/2016/5/11/chartex" xmlns:cx4="http://schemas.microsoft.com/office/drawing/2016/5/10/chartex" xmlns:cx3="http://schemas.microsoft.com/office/drawing/2016/5/9/chartex" xmlns:cx2="http://schemas.microsoft.com/office/drawing/2015/10/21/chartex" xmlns:cx1="http://schemas.microsoft.com/office/drawing/2015/9/8/chartex" xmlns:cx="http://schemas.microsoft.com/office/drawing/2014/chartex" xmlns:w16se="http://schemas.microsoft.com/office/word/2015/wordml/symex" xmlns:am3d="http://schemas.microsoft.com/office/drawing/2017/model3d" xmlns:w16cid="http://schemas.microsoft.com/office/word/2016/wordml/cid" xmlns:ve="http://schemas.openxmlformats.org/markup-compatibility/2006">
             <w:pict>
               <v:shape id="_x0000_s22" style="position:absolute;left:0;margin-left:171pt;mso-position-horizontal:absolute;mso-position-horizontal-relative:text;margin-top:13pt;mso-position-vertical:absolute;mso-position-vertical-relative:text;width:0.6pt;height:28.3pt;v-text-anchor:middle;z-index:251625011" coordsize="8255,360680" path="m,l8255,360680e" strokecolor="#5b9bd5" o:allowoverlap="1" strokeweight="0.50pt" filled="f">
                 <v:stroke joinstyle="miter"/>
@@ -3686,7 +3676,7 @@
               </wp:anchor>
             </w:drawing>
           </mc:Choice>
-          <mc:Fallback xmlns:ve="http://schemas.openxmlformats.org/markup-compatibility/2006" xmlns:w16cid="http://schemas.microsoft.com/office/word/2016/wordml/cid" xmlns:am3d="http://schemas.microsoft.com/office/drawing/2017/model3d" xmlns:w16se="http://schemas.microsoft.com/office/word/2015/wordml/symex" xmlns:cx="http://schemas.microsoft.com/office/drawing/2014/chartex" xmlns:cx1="http://schemas.microsoft.com/office/drawing/2015/9/8/chartex" xmlns:cx2="http://schemas.microsoft.com/office/drawing/2015/10/21/chartex" xmlns:cx3="http://schemas.microsoft.com/office/drawing/2016/5/9/chartex" xmlns:cx4="http://schemas.microsoft.com/office/drawing/2016/5/10/chartex" xmlns:cx5="http://schemas.microsoft.com/office/drawing/2016/5/11/chartex" xmlns:cx6="http://schemas.microsoft.com/office/drawing/2016/5/12/chartex" xmlns:cx7="http://schemas.microsoft.com/office/drawing/2016/5/13/chartex" xmlns:cx8="http://schemas.microsoft.com/office/drawing/2016/5/14/chartex">
+          <mc:Fallback xmlns:cx8="http://schemas.microsoft.com/office/drawing/2016/5/14/chartex" xmlns:cx7="http://schemas.microsoft.com/office/drawing/2016/5/13/chartex" xmlns:cx6="http://schemas.microsoft.com/office/drawing/2016/5/12/chartex" xmlns:cx5="http://schemas.microsoft.com/office/drawing/2016/5/11/chartex" xmlns:cx4="http://schemas.microsoft.com/office/drawing/2016/5/10/chartex" xmlns:cx3="http://schemas.microsoft.com/office/drawing/2016/5/9/chartex" xmlns:cx2="http://schemas.microsoft.com/office/drawing/2015/10/21/chartex" xmlns:cx1="http://schemas.microsoft.com/office/drawing/2015/9/8/chartex" xmlns:cx="http://schemas.microsoft.com/office/drawing/2014/chartex" xmlns:w16se="http://schemas.microsoft.com/office/word/2015/wordml/symex" xmlns:am3d="http://schemas.microsoft.com/office/drawing/2017/model3d" xmlns:w16cid="http://schemas.microsoft.com/office/word/2016/wordml/cid" xmlns:ve="http://schemas.openxmlformats.org/markup-compatibility/2006">
             <w:pict>
               <v:shape id="_x0000_s27" style="position:absolute;left:0;margin-left:171pt;mso-position-horizontal:absolute;mso-position-horizontal-relative:text;margin-top:13pt;mso-position-vertical:absolute;mso-position-vertical-relative:text;width:0.6pt;height:28.3pt;v-text-anchor:middle;z-index:251625012" coordsize="8255,360680" path="m,l8255,360680e" strokecolor="#5b9bd5" o:allowoverlap="1" strokeweight="0.50pt" filled="f">
                 <v:stroke joinstyle="miter"/>
@@ -9619,7 +9609,6 @@
           <w:szCs w:val="24"/>
         </w:rPr>
       </w:pPr>
-      <w:proofErr w:type="spellStart"/>
       <w:r>
         <w:rPr>
           <w:b/>
@@ -9629,7 +9618,8 @@
         </w:rPr>
         <w:t>Constraints</w:t>
       </w:r>
-      <w:proofErr w:type="spellEnd"/>
+      <w:bookmarkStart w:id="0" w:name="_GoBack"/>
+      <w:bookmarkEnd w:id="0"/>
       <w:r>
         <w:rPr>
           <w:b/>

</xml_diff>